<commit_message>
Edits from team meeting
</commit_message>
<xml_diff>
--- a/Team/Threat-risk submission tasks.docx
+++ b/Team/Threat-risk submission tasks.docx
@@ -105,7 +105,13 @@
         <w:pStyle w:val="Heading4"/>
       </w:pPr>
       <w:r>
-        <w:t>Import TIX UML Model</w:t>
+        <w:t xml:space="preserve">Import </w:t>
+      </w:r>
+      <w:r>
+        <w:t>S</w:t>
+      </w:r>
+      <w:r>
+        <w:t>TIX UML Model</w:t>
       </w:r>
     </w:p>
     <w:p>
@@ -418,121 +424,121 @@
       <w:r>
         <w:t xml:space="preserve">Reference implementation </w:t>
       </w:r>
+    </w:p>
+    <w:p>
+      <w:pPr>
+        <w:pStyle w:val="Heading4"/>
+      </w:pPr>
+      <w:r>
+        <w:t>General infrastructure/technology stack</w:t>
+      </w:r>
+    </w:p>
+    <w:p>
+      <w:pPr>
+        <w:pStyle w:val="Heading4"/>
+      </w:pPr>
+      <w:r>
+        <w:t>Generic federation/mapping engine</w:t>
+      </w:r>
+    </w:p>
+    <w:p>
+      <w:pPr>
+        <w:pStyle w:val="Heading4"/>
+      </w:pPr>
+      <w:r>
+        <w:t>Protocol adapters</w:t>
+      </w:r>
+    </w:p>
+    <w:p>
+      <w:pPr>
+        <w:pStyle w:val="Heading3"/>
+      </w:pPr>
+      <w:r>
+        <w:t>Problem specific pilots</w:t>
+      </w:r>
+    </w:p>
+    <w:p>
+      <w:pPr>
+        <w:pStyle w:val="Heading3"/>
+      </w:pPr>
+      <w:r>
+        <w:t>SIMF</w:t>
+      </w:r>
+    </w:p>
+    <w:p>
+      <w:pPr>
+        <w:pStyle w:val="Heading4"/>
+      </w:pPr>
+      <w:r>
+        <w:t>Conceptual overview</w:t>
+      </w:r>
+    </w:p>
+    <w:p>
+      <w:pPr>
+        <w:pStyle w:val="Heading4"/>
+      </w:pPr>
+      <w:r>
+        <w:t xml:space="preserve">Core </w:t>
+      </w:r>
+      <w:proofErr w:type="gramStart"/>
+      <w:r>
+        <w:t>meta</w:t>
+      </w:r>
+      <w:proofErr w:type="gramEnd"/>
+      <w:r>
+        <w:t xml:space="preserve"> model </w:t>
+      </w:r>
+    </w:p>
+    <w:p>
+      <w:pPr>
+        <w:pStyle w:val="Heading4"/>
+      </w:pPr>
+      <w:r>
+        <w:t>Concept library</w:t>
+      </w:r>
+    </w:p>
+    <w:p>
+      <w:pPr>
+        <w:pStyle w:val="Heading4"/>
+      </w:pPr>
+      <w:r>
+        <w:t xml:space="preserve">Mapping </w:t>
+      </w:r>
+      <w:proofErr w:type="gramStart"/>
+      <w:r>
+        <w:t>meta</w:t>
+      </w:r>
+      <w:proofErr w:type="gramEnd"/>
+      <w:r>
+        <w:t xml:space="preserve"> model </w:t>
+      </w:r>
+    </w:p>
+    <w:p>
+      <w:pPr>
+        <w:pStyle w:val="Heading4"/>
+      </w:pPr>
+      <w:r>
+        <w:lastRenderedPageBreak/>
+        <w:t>Syntax</w:t>
+      </w:r>
+    </w:p>
+    <w:p>
+      <w:pPr>
+        <w:pStyle w:val="Heading4"/>
+      </w:pPr>
+      <w:r>
+        <w:t>UML Profile</w:t>
+      </w:r>
+    </w:p>
+    <w:p>
+      <w:pPr>
+        <w:pStyle w:val="Heading3"/>
+      </w:pPr>
+      <w:r>
+        <w:t>Oasis CTI (STIX)</w:t>
+      </w:r>
       <w:bookmarkStart w:id="0" w:name="_GoBack"/>
       <w:bookmarkEnd w:id="0"/>
-    </w:p>
-    <w:p>
-      <w:pPr>
-        <w:pStyle w:val="Heading4"/>
-      </w:pPr>
-      <w:r>
-        <w:t>General infrastructure/technology stack</w:t>
-      </w:r>
-    </w:p>
-    <w:p>
-      <w:pPr>
-        <w:pStyle w:val="Heading4"/>
-      </w:pPr>
-      <w:r>
-        <w:t>Generic federation/mapping engine</w:t>
-      </w:r>
-    </w:p>
-    <w:p>
-      <w:pPr>
-        <w:pStyle w:val="Heading4"/>
-      </w:pPr>
-      <w:r>
-        <w:t>Protocol adapters</w:t>
-      </w:r>
-    </w:p>
-    <w:p>
-      <w:pPr>
-        <w:pStyle w:val="Heading3"/>
-      </w:pPr>
-      <w:r>
-        <w:t>Problem specific pilots</w:t>
-      </w:r>
-    </w:p>
-    <w:p>
-      <w:pPr>
-        <w:pStyle w:val="Heading3"/>
-      </w:pPr>
-      <w:r>
-        <w:t>SIMF</w:t>
-      </w:r>
-    </w:p>
-    <w:p>
-      <w:pPr>
-        <w:pStyle w:val="Heading4"/>
-      </w:pPr>
-      <w:r>
-        <w:t>Conceptual overview</w:t>
-      </w:r>
-    </w:p>
-    <w:p>
-      <w:pPr>
-        <w:pStyle w:val="Heading4"/>
-      </w:pPr>
-      <w:r>
-        <w:t xml:space="preserve">Core </w:t>
-      </w:r>
-      <w:proofErr w:type="gramStart"/>
-      <w:r>
-        <w:t>meta</w:t>
-      </w:r>
-      <w:proofErr w:type="gramEnd"/>
-      <w:r>
-        <w:t xml:space="preserve"> model </w:t>
-      </w:r>
-    </w:p>
-    <w:p>
-      <w:pPr>
-        <w:pStyle w:val="Heading4"/>
-      </w:pPr>
-      <w:r>
-        <w:t>Concept library</w:t>
-      </w:r>
-    </w:p>
-    <w:p>
-      <w:pPr>
-        <w:pStyle w:val="Heading4"/>
-      </w:pPr>
-      <w:r>
-        <w:t xml:space="preserve">Mapping </w:t>
-      </w:r>
-      <w:proofErr w:type="gramStart"/>
-      <w:r>
-        <w:t>meta</w:t>
-      </w:r>
-      <w:proofErr w:type="gramEnd"/>
-      <w:r>
-        <w:t xml:space="preserve"> model </w:t>
-      </w:r>
-    </w:p>
-    <w:p>
-      <w:pPr>
-        <w:pStyle w:val="Heading4"/>
-      </w:pPr>
-      <w:r>
-        <w:lastRenderedPageBreak/>
-        <w:t>Syntax</w:t>
-      </w:r>
-    </w:p>
-    <w:p>
-      <w:pPr>
-        <w:pStyle w:val="Heading4"/>
-      </w:pPr>
-      <w:r>
-        <w:t>UML Profile</w:t>
-      </w:r>
-    </w:p>
-    <w:p>
-      <w:pPr>
-        <w:pStyle w:val="Heading3"/>
-      </w:pPr>
-      <w:r>
-        <w:t>Oasis CTI (STIX)</w:t>
-      </w:r>
     </w:p>
     <w:sectPr>
       <w:pgSz w:w="12240" w:h="15840"/>

</xml_diff>